<commit_message>
Saving small update to docx
Saving update
</commit_message>
<xml_diff>
--- a/Final Project.docx
+++ b/Final Project.docx
@@ -104,7 +104,7 @@
         <mc:AlternateContent>
           <mc:Choice Requires="wpg">
             <w:drawing>
-              <wp:anchor distT="0" distB="0" distL="114300" distR="114300" simplePos="0" relativeHeight="251637760" behindDoc="0" locked="0" layoutInCell="1" allowOverlap="1" wp14:anchorId="1AD4E009" wp14:editId="7F8186FC">
+              <wp:anchor distT="0" distB="0" distL="114300" distR="114300" simplePos="0" relativeHeight="251652096" behindDoc="0" locked="0" layoutInCell="1" allowOverlap="1" wp14:anchorId="1AD4E009" wp14:editId="7F8186FC">
                 <wp:simplePos x="0" y="0"/>
                 <wp:positionH relativeFrom="column">
                   <wp:posOffset>524317</wp:posOffset>
@@ -543,14 +543,13 @@
           </mc:Choice>
           <mc:Fallback>
             <w:pict>
-              <v:group w14:anchorId="1AD4E009" id="Group 10" o:spid="_x0000_s1026" style="position:absolute;margin-left:41.3pt;margin-top:.5pt;width:400.05pt;height:428.85pt;z-index:251637760" coordsize="50808,54463" o:gfxdata="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">
+              <v:group w14:anchorId="1AD4E009" id="Group 10" o:spid="_x0000_s1026" style="position:absolute;margin-left:41.3pt;margin-top:.5pt;width:400.05pt;height:428.85pt;z-index:251652096" coordsize="50808,54463" o:gfxdata="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">
                 <v:rect id="Rectangle 1" o:spid="_x0000_s1027" style="position:absolute;width:50723;height:54463;visibility:visible;mso-wrap-style:square;v-text-anchor:middle" o:gfxdata="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" fillcolor="white [3201]" strokecolor="#5b9bd5 [3208]" strokeweight="1pt"/>
                 <v:shapetype id="_x0000_t202" coordsize="21600,21600" o:spt="202" path="m,l,21600r21600,l21600,xe">
                   <v:stroke joinstyle="miter"/>
                   <v:path gradientshapeok="t" o:connecttype="rect"/>
                 </v:shapetype>
                 <v:shape id="Text Box 4" o:spid="_x0000_s1028" type="#_x0000_t202" style="position:absolute;left:10098;top:477;width:28068;height:4768;visibility:visible;mso-wrap-style:square;v-text-anchor:top" o:gfxdata="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" filled="f" stroked="f">
-                  <v:fill o:detectmouseclick="t"/>
                   <v:textbox>
                     <w:txbxContent>
                       <w:p>
@@ -671,7 +670,6 @@
                   </v:textbox>
                 </v:shape>
                 <v:shape id="Text Box 6" o:spid="_x0000_s1031" type="#_x0000_t202" style="position:absolute;left:21627;top:11529;width:6123;height:2942;visibility:visible;mso-wrap-style:square;v-text-anchor:top" o:gfxdata="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" filled="f" strokecolor="#4472c4 [3204]">
-                  <v:fill o:detectmouseclick="t"/>
                   <v:textbox>
                     <w:txbxContent>
                       <w:p>
@@ -734,7 +732,6 @@
                   </v:textbox>
                 </v:shape>
                 <v:shape id="Text Box 7" o:spid="_x0000_s1032" type="#_x0000_t202" style="position:absolute;left:19083;top:15743;width:11768;height:2942;visibility:visible;mso-wrap-style:square;v-text-anchor:top" o:gfxdata="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" filled="f" strokecolor="#4472c4">
-                  <v:fill o:detectmouseclick="t"/>
                   <v:textbox>
                     <w:txbxContent>
                       <w:p>
@@ -872,7 +869,7 @@
         <mc:AlternateContent>
           <mc:Choice Requires="wps">
             <w:drawing>
-              <wp:anchor distT="0" distB="0" distL="114300" distR="114300" simplePos="0" relativeHeight="251662336" behindDoc="0" locked="0" layoutInCell="1" allowOverlap="1" wp14:anchorId="5275A8BA" wp14:editId="27246E28">
+              <wp:anchor distT="0" distB="0" distL="114300" distR="114300" simplePos="0" relativeHeight="251653120" behindDoc="0" locked="0" layoutInCell="1" allowOverlap="1" wp14:anchorId="5275A8BA" wp14:editId="27246E28">
                 <wp:simplePos x="0" y="0"/>
                 <wp:positionH relativeFrom="column">
                   <wp:posOffset>540689</wp:posOffset>
@@ -945,7 +942,7 @@
         <mc:AlternateContent>
           <mc:Choice Requires="wps">
             <w:drawing>
-              <wp:anchor distT="0" distB="0" distL="114300" distR="114300" simplePos="0" relativeHeight="251663360" behindDoc="0" locked="0" layoutInCell="1" allowOverlap="1" wp14:anchorId="097F191B" wp14:editId="3BA2AAB4">
+              <wp:anchor distT="0" distB="0" distL="114300" distR="114300" simplePos="0" relativeHeight="251654144" behindDoc="0" locked="0" layoutInCell="1" allowOverlap="1" wp14:anchorId="097F191B" wp14:editId="3BA2AAB4">
                 <wp:simplePos x="0" y="0"/>
                 <wp:positionH relativeFrom="column">
                   <wp:posOffset>1542553</wp:posOffset>
@@ -1071,8 +1068,7 @@
           </mc:Choice>
           <mc:Fallback>
             <w:pict>
-              <v:shape w14:anchorId="097F191B" id="Text Box 13" o:spid="_x0000_s1034" type="#_x0000_t202" style="position:absolute;left:0;text-align:left;margin-left:121.45pt;margin-top:6.25pt;width:221pt;height:37.55pt;z-index:251663360;visibility:visible;mso-wrap-style:square;mso-wrap-distance-left:9pt;mso-wrap-distance-top:0;mso-wrap-distance-right:9pt;mso-wrap-distance-bottom:0;mso-position-horizontal:absolute;mso-position-horizontal-relative:text;mso-position-vertical:absolute;mso-position-vertical-relative:text;v-text-anchor:top" o:gfxdata="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" filled="f" stroked="f">
-                <v:fill o:detectmouseclick="t"/>
+              <v:shape w14:anchorId="097F191B" id="Text Box 13" o:spid="_x0000_s1034" type="#_x0000_t202" style="position:absolute;left:0;text-align:left;margin-left:121.45pt;margin-top:6.25pt;width:221pt;height:37.55pt;z-index:251654144;visibility:visible;mso-wrap-style:square;mso-wrap-distance-left:9pt;mso-wrap-distance-top:0;mso-wrap-distance-right:9pt;mso-wrap-distance-bottom:0;mso-position-horizontal:absolute;mso-position-horizontal-relative:text;mso-position-vertical:absolute;mso-position-vertical-relative:text;v-text-anchor:top" o:gfxdata="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" filled="f" stroked="f">
                 <v:textbox>
                   <w:txbxContent>
                     <w:p>
@@ -1168,7 +1164,7 @@
         <mc:AlternateContent>
           <mc:Choice Requires="wps">
             <w:drawing>
-              <wp:anchor distT="0" distB="0" distL="114300" distR="114300" simplePos="0" relativeHeight="251665408" behindDoc="0" locked="0" layoutInCell="1" allowOverlap="1" wp14:anchorId="4EC7FA61" wp14:editId="6A7BA1BE">
+              <wp:anchor distT="0" distB="0" distL="114300" distR="114300" simplePos="0" relativeHeight="251655168" behindDoc="0" locked="0" layoutInCell="1" allowOverlap="1" wp14:anchorId="4EC7FA61" wp14:editId="6A7BA1BE">
                 <wp:simplePos x="0" y="0"/>
                 <wp:positionH relativeFrom="column">
                   <wp:posOffset>588397</wp:posOffset>
@@ -1275,8 +1271,7 @@
           </mc:Choice>
           <mc:Fallback>
             <w:pict>
-              <v:shape w14:anchorId="4EC7FA61" id="Text Box 17" o:spid="_x0000_s1035" type="#_x0000_t202" style="position:absolute;left:0;text-align:left;margin-left:46.35pt;margin-top:8.15pt;width:66.35pt;height:25.05pt;z-index:251665408;visibility:visible;mso-wrap-style:square;mso-wrap-distance-left:9pt;mso-wrap-distance-top:0;mso-wrap-distance-right:9pt;mso-wrap-distance-bottom:0;mso-position-horizontal:absolute;mso-position-horizontal-relative:text;mso-position-vertical:absolute;mso-position-vertical-relative:text;v-text-anchor:top" o:gfxdata="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" filled="f" strokecolor="#4472c4">
-                <v:fill o:detectmouseclick="t"/>
+              <v:shape w14:anchorId="4EC7FA61" id="Text Box 17" o:spid="_x0000_s1035" type="#_x0000_t202" style="position:absolute;left:0;text-align:left;margin-left:46.35pt;margin-top:8.15pt;width:66.35pt;height:25.05pt;z-index:251655168;visibility:visible;mso-wrap-style:square;mso-wrap-distance-left:9pt;mso-wrap-distance-top:0;mso-wrap-distance-right:9pt;mso-wrap-distance-bottom:0;mso-position-horizontal:absolute;mso-position-horizontal-relative:text;mso-position-vertical:absolute;mso-position-vertical-relative:text;v-text-anchor:top" o:gfxdata="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" filled="f" strokecolor="#4472c4">
                 <v:textbox>
                   <w:txbxContent>
                     <w:p>
@@ -1356,7 +1351,7 @@
         <mc:AlternateContent>
           <mc:Choice Requires="wps">
             <w:drawing>
-              <wp:anchor distT="0" distB="0" distL="114300" distR="114300" simplePos="0" relativeHeight="251666432" behindDoc="0" locked="0" layoutInCell="1" allowOverlap="1" wp14:anchorId="57EC8017" wp14:editId="23F8D483">
+              <wp:anchor distT="0" distB="0" distL="114300" distR="114300" simplePos="0" relativeHeight="251656192" behindDoc="0" locked="0" layoutInCell="1" allowOverlap="1" wp14:anchorId="57EC8017" wp14:editId="23F8D483">
                 <wp:simplePos x="0" y="0"/>
                 <wp:positionH relativeFrom="column">
                   <wp:posOffset>540689</wp:posOffset>
@@ -1425,7 +1420,7 @@
         <mc:AlternateContent>
           <mc:Choice Requires="wps">
             <w:drawing>
-              <wp:anchor distT="0" distB="0" distL="114300" distR="114300" simplePos="0" relativeHeight="251667456" behindDoc="0" locked="0" layoutInCell="1" allowOverlap="1" wp14:anchorId="679FC39C" wp14:editId="1BFD5AF1">
+              <wp:anchor distT="0" distB="0" distL="114300" distR="114300" simplePos="0" relativeHeight="251657216" behindDoc="0" locked="0" layoutInCell="1" allowOverlap="1" wp14:anchorId="679FC39C" wp14:editId="1BFD5AF1">
                 <wp:simplePos x="0" y="0"/>
                 <wp:positionH relativeFrom="column">
                   <wp:posOffset>938254</wp:posOffset>
@@ -1497,7 +1492,7 @@
           </mc:Choice>
           <mc:Fallback>
             <w:pict>
-              <v:shape w14:anchorId="679FC39C" id="Text Box 2" o:spid="_x0000_s1036" type="#_x0000_t202" style="position:absolute;left:0;text-align:left;margin-left:73.9pt;margin-top:8.2pt;width:346.85pt;height:40.7pt;z-index:251667456;visibility:visible;mso-wrap-style:square;mso-wrap-distance-left:9pt;mso-wrap-distance-top:0;mso-wrap-distance-right:9pt;mso-wrap-distance-bottom:0;mso-position-horizontal:absolute;mso-position-horizontal-relative:text;mso-position-vertical:absolute;mso-position-vertical-relative:text;v-text-anchor:top" o:gfxdata="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">
+              <v:shape w14:anchorId="679FC39C" id="Text Box 2" o:spid="_x0000_s1036" type="#_x0000_t202" style="position:absolute;left:0;text-align:left;margin-left:73.9pt;margin-top:8.2pt;width:346.85pt;height:40.7pt;z-index:251657216;visibility:visible;mso-wrap-style:square;mso-wrap-distance-left:9pt;mso-wrap-distance-top:0;mso-wrap-distance-right:9pt;mso-wrap-distance-bottom:0;mso-position-horizontal:absolute;mso-position-horizontal-relative:text;mso-position-vertical:absolute;mso-position-vertical-relative:text;v-text-anchor:top" o:gfxdata="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">
                 <v:textbox>
                   <w:txbxContent>
                     <w:p>
@@ -1536,7 +1531,7 @@
         <mc:AlternateContent>
           <mc:Choice Requires="wps">
             <w:drawing>
-              <wp:anchor distT="0" distB="0" distL="114300" distR="114300" simplePos="0" relativeHeight="251668480" behindDoc="0" locked="0" layoutInCell="1" allowOverlap="1" wp14:anchorId="4CE1924B" wp14:editId="61968F9D">
+              <wp:anchor distT="0" distB="0" distL="114300" distR="114300" simplePos="0" relativeHeight="251658240" behindDoc="0" locked="0" layoutInCell="1" allowOverlap="1" wp14:anchorId="4CE1924B" wp14:editId="61968F9D">
                 <wp:simplePos x="0" y="0"/>
                 <wp:positionH relativeFrom="column">
                   <wp:posOffset>2751151</wp:posOffset>
@@ -1609,7 +1604,7 @@
         <mc:AlternateContent>
           <mc:Choice Requires="wps">
             <w:drawing>
-              <wp:anchor distT="0" distB="0" distL="114300" distR="114300" simplePos="0" relativeHeight="251669504" behindDoc="0" locked="0" layoutInCell="1" allowOverlap="1" wp14:anchorId="72E4FDFB" wp14:editId="68105F7C">
+              <wp:anchor distT="0" distB="0" distL="114300" distR="114300" simplePos="0" relativeHeight="251659264" behindDoc="0" locked="0" layoutInCell="1" allowOverlap="1" wp14:anchorId="72E4FDFB" wp14:editId="68105F7C">
                 <wp:simplePos x="0" y="0"/>
                 <wp:positionH relativeFrom="column">
                   <wp:posOffset>3673503</wp:posOffset>
@@ -1733,7 +1728,7 @@
           </mc:Choice>
           <mc:Fallback>
             <w:pict>
-              <v:rect w14:anchorId="72E4FDFB" id="Rectangle 20" o:spid="_x0000_s1037" style="position:absolute;left:0;text-align:left;margin-left:289.25pt;margin-top:4.55pt;width:31.3pt;height:18.15pt;z-index:251669504;visibility:visible;mso-wrap-style:square;mso-wrap-distance-left:9pt;mso-wrap-distance-top:0;mso-wrap-distance-right:9pt;mso-wrap-distance-bottom:0;mso-position-horizontal:absolute;mso-position-horizontal-relative:text;mso-position-vertical:absolute;mso-position-vertical-relative:text;v-text-anchor:middle" o:gfxdata="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" fillcolor="#555 [2160]" strokecolor="black [3200]" strokeweight=".5pt">
+              <v:rect w14:anchorId="72E4FDFB" id="Rectangle 20" o:spid="_x0000_s1037" style="position:absolute;left:0;text-align:left;margin-left:289.25pt;margin-top:4.55pt;width:31.3pt;height:18.15pt;z-index:251659264;visibility:visible;mso-wrap-style:square;mso-wrap-distance-left:9pt;mso-wrap-distance-top:0;mso-wrap-distance-right:9pt;mso-wrap-distance-bottom:0;mso-position-horizontal:absolute;mso-position-horizontal-relative:text;mso-position-vertical:absolute;mso-position-vertical-relative:text;v-text-anchor:middle" o:gfxdata="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" fillcolor="#555 [2160]" strokecolor="black [3200]" strokeweight=".5pt">
                 <v:fill color2="#313131 [2608]" rotate="t" colors="0 #9b9b9b;.5 #8e8e8e;1 #797979" focus="100%" type="gradient">
                   <o:fill v:ext="view" type="gradientUnscaled"/>
                 </v:fill>
@@ -1820,7 +1815,7 @@
         <mc:AlternateContent>
           <mc:Choice Requires="wps">
             <w:drawing>
-              <wp:anchor distT="0" distB="0" distL="114300" distR="114300" simplePos="0" relativeHeight="251670528" behindDoc="0" locked="0" layoutInCell="1" allowOverlap="1" wp14:anchorId="45A07F45" wp14:editId="572C1600">
+              <wp:anchor distT="0" distB="0" distL="114300" distR="114300" simplePos="0" relativeHeight="251660288" behindDoc="0" locked="0" layoutInCell="1" allowOverlap="1" wp14:anchorId="45A07F45" wp14:editId="572C1600">
                 <wp:simplePos x="0" y="0"/>
                 <wp:positionH relativeFrom="column">
                   <wp:posOffset>1709530</wp:posOffset>
@@ -1884,7 +1879,7 @@
           </mc:Choice>
           <mc:Fallback>
             <w:pict>
-              <v:shape w14:anchorId="45A07F45" id="_x0000_s1038" type="#_x0000_t202" style="position:absolute;left:0;text-align:left;margin-left:134.6pt;margin-top:3.3pt;width:77pt;height:20pt;z-index:251670528;visibility:visible;mso-wrap-style:square;mso-wrap-distance-left:9pt;mso-wrap-distance-top:0;mso-wrap-distance-right:9pt;mso-wrap-distance-bottom:0;mso-position-horizontal:absolute;mso-position-horizontal-relative:text;mso-position-vertical:absolute;mso-position-vertical-relative:text;v-text-anchor:top" o:gfxdata="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" strokecolor="white [3212]">
+              <v:shape w14:anchorId="45A07F45" id="_x0000_s1038" type="#_x0000_t202" style="position:absolute;left:0;text-align:left;margin-left:134.6pt;margin-top:3.3pt;width:77pt;height:20pt;z-index:251660288;visibility:visible;mso-wrap-style:square;mso-wrap-distance-left:9pt;mso-wrap-distance-top:0;mso-wrap-distance-right:9pt;mso-wrap-distance-bottom:0;mso-position-horizontal:absolute;mso-position-horizontal-relative:text;mso-position-vertical:absolute;mso-position-vertical-relative:text;v-text-anchor:top" o:gfxdata="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" strokecolor="white [3212]">
                 <v:textbox>
                   <w:txbxContent>
                     <w:p>
@@ -1915,7 +1910,7 @@
         <mc:AlternateContent>
           <mc:Choice Requires="wps">
             <w:drawing>
-              <wp:anchor distT="45720" distB="45720" distL="114300" distR="114300" simplePos="0" relativeHeight="251672576" behindDoc="0" locked="0" layoutInCell="1" allowOverlap="1" wp14:anchorId="53569D9F" wp14:editId="5154E4CD">
+              <wp:anchor distT="45720" distB="45720" distL="114300" distR="114300" simplePos="0" relativeHeight="251662336" behindDoc="0" locked="0" layoutInCell="1" allowOverlap="1" wp14:anchorId="53569D9F" wp14:editId="5154E4CD">
                 <wp:simplePos x="0" y="0"/>
                 <wp:positionH relativeFrom="column">
                   <wp:posOffset>946150</wp:posOffset>
@@ -1982,7 +1977,7 @@
           </mc:Choice>
           <mc:Fallback>
             <w:pict>
-              <v:shape w14:anchorId="53569D9F" id="_x0000_s1039" type="#_x0000_t202" style="position:absolute;left:0;text-align:left;margin-left:74.5pt;margin-top:13.3pt;width:346.85pt;height:28.15pt;z-index:251672576;visibility:visible;mso-wrap-style:square;mso-width-percent:0;mso-height-percent:0;mso-wrap-distance-left:9pt;mso-wrap-distance-top:3.6pt;mso-wrap-distance-right:9pt;mso-wrap-distance-bottom:3.6pt;mso-position-horizontal:absolute;mso-position-horizontal-relative:text;mso-position-vertical:absolute;mso-position-vertical-relative:text;mso-width-percent:0;mso-height-percent:0;mso-width-relative:margin;mso-height-relative:margin;v-text-anchor:top" o:gfxdata="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" strokecolor="white [3212]">
+              <v:shape w14:anchorId="53569D9F" id="_x0000_s1039" type="#_x0000_t202" style="position:absolute;left:0;text-align:left;margin-left:74.5pt;margin-top:13.3pt;width:346.85pt;height:28.15pt;z-index:251662336;visibility:visible;mso-wrap-style:square;mso-width-percent:0;mso-height-percent:0;mso-wrap-distance-left:9pt;mso-wrap-distance-top:3.6pt;mso-wrap-distance-right:9pt;mso-wrap-distance-bottom:3.6pt;mso-position-horizontal:absolute;mso-position-horizontal-relative:text;mso-position-vertical:absolute;mso-position-vertical-relative:text;mso-width-percent:0;mso-height-percent:0;mso-width-relative:margin;mso-height-relative:margin;v-text-anchor:top" o:gfxdata="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" strokecolor="white [3212]">
                 <v:textbox>
                   <w:txbxContent>
                     <w:p>
@@ -2013,7 +2008,7 @@
           <w:noProof/>
         </w:rPr>
         <w:drawing>
-          <wp:anchor distT="0" distB="0" distL="114300" distR="114300" simplePos="0" relativeHeight="251670528" behindDoc="0" locked="0" layoutInCell="1" allowOverlap="1" wp14:anchorId="2360D9C8" wp14:editId="40DA6E67">
+          <wp:anchor distT="0" distB="0" distL="114300" distR="114300" simplePos="0" relativeHeight="251661312" behindDoc="0" locked="0" layoutInCell="1" allowOverlap="1" wp14:anchorId="2360D9C8" wp14:editId="40DA6E67">
             <wp:simplePos x="0" y="0"/>
             <wp:positionH relativeFrom="column">
               <wp:posOffset>1661823</wp:posOffset>
@@ -2174,7 +2169,7 @@
         <mc:AlternateContent>
           <mc:Choice Requires="wpg">
             <w:drawing>
-              <wp:anchor distT="0" distB="0" distL="114300" distR="114300" simplePos="0" relativeHeight="251700224" behindDoc="0" locked="0" layoutInCell="1" allowOverlap="1" wp14:anchorId="34150ECE" wp14:editId="498DC66D">
+              <wp:anchor distT="0" distB="0" distL="114300" distR="114300" simplePos="0" relativeHeight="251663360" behindDoc="0" locked="0" layoutInCell="1" allowOverlap="1" wp14:anchorId="34150ECE" wp14:editId="498DC66D">
                 <wp:simplePos x="0" y="0"/>
                 <wp:positionH relativeFrom="column">
                   <wp:posOffset>507752</wp:posOffset>
@@ -3355,10 +3350,9 @@
           </mc:Choice>
           <mc:Fallback>
             <w:pict>
-              <v:group w14:anchorId="34150ECE" id="Group 46" o:spid="_x0000_s1040" style="position:absolute;left:0;text-align:left;margin-left:40pt;margin-top:104.55pt;width:400.05pt;height:478.95pt;z-index:251700224;mso-position-vertical-relative:page;mso-width-relative:margin;mso-height-relative:margin" coordsize="50808,60827" o:gfxdata="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">
+              <v:group w14:anchorId="34150ECE" id="Group 46" o:spid="_x0000_s1040" style="position:absolute;left:0;text-align:left;margin-left:40pt;margin-top:104.55pt;width:400.05pt;height:478.95pt;z-index:251663360;mso-position-vertical-relative:page;mso-width-relative:margin;mso-height-relative:margin" coordsize="50808,60827" o:gfxdata="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">
                 <v:rect id="Rectangle 27" o:spid="_x0000_s1041" style="position:absolute;width:50723;height:60827;visibility:visible;mso-wrap-style:square;v-text-anchor:middle" o:gfxdata="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" fillcolor="white [3201]" strokecolor="#5b9bd5 [3208]" strokeweight="1pt"/>
                 <v:shape id="Text Box 28" o:spid="_x0000_s1042" type="#_x0000_t202" style="position:absolute;left:10098;top:477;width:28068;height:4768;visibility:visible;mso-wrap-style:square;v-text-anchor:top" o:gfxdata="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" filled="f" stroked="f">
-                  <v:fill o:detectmouseclick="t"/>
                   <v:textbox>
                     <w:txbxContent>
                       <w:p>
@@ -4138,6 +4132,14 @@
         <w:lastRenderedPageBreak/>
         <w:t>Task List</w:t>
       </w:r>
+      <w:r>
+        <w:rPr>
+          <w:b/>
+          <w:sz w:val="24"/>
+          <w:szCs w:val="24"/>
+        </w:rPr>
+        <w:t xml:space="preserve"> (Details listed in plan)</w:t>
+      </w:r>
     </w:p>
     <w:p>
       <w:pPr>
@@ -4189,6 +4191,12 @@
       <w:r>
         <w:t>make pages interactive</w:t>
       </w:r>
+    </w:p>
+    <w:p>
+      <w:pPr>
+        <w:pStyle w:val="ListParagraph"/>
+        <w:ind w:left="1080"/>
+      </w:pPr>
     </w:p>
     <w:p>
       <w:pPr>
@@ -4567,6 +4575,7 @@
         </w:numPr>
       </w:pPr>
       <w:r>
+        <w:lastRenderedPageBreak/>
         <w:t>Week 3</w:t>
       </w:r>
     </w:p>
@@ -4579,7 +4588,6 @@
         </w:numPr>
       </w:pPr>
       <w:r>
-        <w:lastRenderedPageBreak/>
         <w:t>Create Image Search page</w:t>
       </w:r>
     </w:p>
@@ -4664,6 +4672,23 @@
       </w:r>
       <w:r>
         <w:t>image component to show clicked image link</w:t>
+      </w:r>
+    </w:p>
+    <w:p>
+      <w:pPr>
+        <w:pStyle w:val="ListParagraph"/>
+        <w:numPr>
+          <w:ilvl w:val="2"/>
+          <w:numId w:val="5"/>
+        </w:numPr>
+      </w:pPr>
+      <w:proofErr w:type="spellStart"/>
+      <w:r>
+        <w:t>Wireup</w:t>
+      </w:r>
+      <w:proofErr w:type="spellEnd"/>
+      <w:r>
+        <w:t xml:space="preserve"> fetch call to API and record results to state</w:t>
       </w:r>
       <w:bookmarkStart w:id="0" w:name="_GoBack"/>
       <w:bookmarkEnd w:id="0"/>

</xml_diff>